<commit_message>
-Salidasp y salidasap (#5)
</commit_message>
<xml_diff>
--- a/Instructivo PLANO IRL 22-11-2021.docx
+++ b/Instructivo PLANO IRL 22-11-2021.docx
@@ -18895,6 +18895,7 @@
           <w:rFonts w:cs="Arial"/>
           <w:sz w:val="20"/>
           <w:szCs w:val="20"/>
+          <w:highlight w:val="green"/>
         </w:rPr>
       </w:pPr>
       <w:r>
@@ -18902,6 +18903,7 @@
           <w:rFonts w:cs="Arial"/>
           <w:sz w:val="20"/>
           <w:szCs w:val="20"/>
+          <w:highlight w:val="green"/>
         </w:rPr>
         <w:t>Diligenciar la hoja “</w:t>
       </w:r>
@@ -18910,6 +18912,7 @@
           <w:rFonts w:cs="Arial"/>
           <w:sz w:val="20"/>
           <w:szCs w:val="20"/>
+          <w:highlight w:val="green"/>
           <w:lang w:eastAsia="es-CO"/>
         </w:rPr>
         <w:t>Recaudo y remanentes</w:t>
@@ -18919,6 +18922,7 @@
           <w:rFonts w:cs="Arial"/>
           <w:sz w:val="20"/>
           <w:szCs w:val="20"/>
+          <w:highlight w:val="green"/>
         </w:rPr>
         <w:t xml:space="preserve">” </w:t>
       </w:r>
@@ -19397,6 +19401,7 @@
           <w:rFonts w:cs="Arial"/>
           <w:sz w:val="20"/>
           <w:szCs w:val="20"/>
+          <w:highlight w:val="yellow"/>
         </w:rPr>
       </w:pPr>
       <w:r>
@@ -19404,6 +19409,7 @@
           <w:rFonts w:cs="Arial"/>
           <w:sz w:val="20"/>
           <w:szCs w:val="20"/>
+          <w:highlight w:val="yellow"/>
         </w:rPr>
         <w:t>Diligenciar la hoja “</w:t>
       </w:r>
@@ -19413,6 +19419,7 @@
           <w:rFonts w:cs="Arial"/>
           <w:sz w:val="20"/>
           <w:szCs w:val="20"/>
+          <w:highlight w:val="yellow"/>
           <w:lang w:eastAsia="es-CO"/>
         </w:rPr>
         <w:t>CxP</w:t>
@@ -19423,6 +19430,7 @@
           <w:rFonts w:cs="Arial"/>
           <w:sz w:val="20"/>
           <w:szCs w:val="20"/>
+          <w:highlight w:val="yellow"/>
         </w:rPr>
         <w:t xml:space="preserve">” </w:t>
       </w:r>
@@ -19930,6 +19938,7 @@
           <w:rFonts w:cs="Arial"/>
           <w:sz w:val="20"/>
           <w:szCs w:val="20"/>
+          <w:highlight w:val="green"/>
         </w:rPr>
       </w:pPr>
       <w:r>
@@ -19937,6 +19946,7 @@
           <w:rFonts w:cs="Arial"/>
           <w:sz w:val="20"/>
           <w:szCs w:val="20"/>
+          <w:highlight w:val="green"/>
         </w:rPr>
         <w:t>Diligenciar la hoja “</w:t>
       </w:r>
@@ -19945,6 +19955,7 @@
           <w:rFonts w:cs="Arial"/>
           <w:sz w:val="20"/>
           <w:szCs w:val="20"/>
+          <w:highlight w:val="green"/>
           <w:lang w:eastAsia="es-CO"/>
         </w:rPr>
         <w:t>Salidas de Ahorro ordinario</w:t>
@@ -19954,6 +19965,7 @@
           <w:rFonts w:cs="Arial"/>
           <w:sz w:val="20"/>
           <w:szCs w:val="20"/>
+          <w:highlight w:val="green"/>
         </w:rPr>
         <w:t xml:space="preserve">” </w:t>
       </w:r>
@@ -20103,7 +20115,6 @@
           <w:rFonts w:ascii="Arial" w:hAnsi="Arial" w:cs="Arial"/>
           <w:sz w:val="20"/>
           <w:szCs w:val="20"/>
-          <w:highlight w:val="yellow"/>
           <w:lang w:val="es-ES"/>
         </w:rPr>
         <w:t>S</w:t>
@@ -20113,7 +20124,6 @@
           <w:rFonts w:ascii="Arial" w:hAnsi="Arial" w:cs="Arial"/>
           <w:sz w:val="20"/>
           <w:szCs w:val="20"/>
-          <w:highlight w:val="yellow"/>
           <w:lang w:val="es-ES"/>
         </w:rPr>
         <w:t>e debe</w:t>
@@ -20123,7 +20133,6 @@
           <w:rFonts w:ascii="Arial" w:hAnsi="Arial" w:cs="Arial"/>
           <w:sz w:val="20"/>
           <w:szCs w:val="20"/>
-          <w:highlight w:val="yellow"/>
           <w:lang w:val="es-ES"/>
         </w:rPr>
         <w:t>n</w:t>
@@ -20133,7 +20142,6 @@
           <w:rFonts w:ascii="Arial" w:hAnsi="Arial" w:cs="Arial"/>
           <w:sz w:val="20"/>
           <w:szCs w:val="20"/>
-          <w:highlight w:val="yellow"/>
           <w:lang w:val="es-ES"/>
         </w:rPr>
         <w:t xml:space="preserve"> cambiar la fecha de las “casillas de la columna A” a la </w:t>
@@ -20144,7 +20152,6 @@
           <w:rFonts w:ascii="Arial" w:hAnsi="Arial" w:cs="Arial"/>
           <w:sz w:val="20"/>
           <w:szCs w:val="20"/>
-          <w:highlight w:val="yellow"/>
           <w:lang w:val="es-ES"/>
         </w:rPr>
         <w:t>fecha  diaria</w:t>
@@ -20155,7 +20162,6 @@
           <w:rFonts w:ascii="Arial" w:hAnsi="Arial" w:cs="Arial"/>
           <w:sz w:val="20"/>
           <w:szCs w:val="20"/>
-          <w:highlight w:val="yellow"/>
           <w:lang w:val="es-ES"/>
         </w:rPr>
         <w:t xml:space="preserve"> que corresponde al mes de estudio.</w:t>
@@ -20544,6 +20550,7 @@
           <w:rFonts w:cs="Arial"/>
           <w:sz w:val="20"/>
           <w:szCs w:val="20"/>
+          <w:highlight w:val="green"/>
         </w:rPr>
       </w:pPr>
       <w:r>
@@ -20551,6 +20558,7 @@
           <w:rFonts w:cs="Arial"/>
           <w:sz w:val="20"/>
           <w:szCs w:val="20"/>
+          <w:highlight w:val="green"/>
         </w:rPr>
         <w:t>Diligenciar la hoja “</w:t>
       </w:r>
@@ -20559,6 +20567,7 @@
           <w:rFonts w:cs="Arial"/>
           <w:sz w:val="20"/>
           <w:szCs w:val="20"/>
+          <w:highlight w:val="green"/>
           <w:lang w:eastAsia="es-CO"/>
         </w:rPr>
         <w:t>Salidas de Aportes</w:t>
@@ -20568,6 +20577,7 @@
           <w:rFonts w:cs="Arial"/>
           <w:sz w:val="20"/>
           <w:szCs w:val="20"/>
+          <w:highlight w:val="green"/>
         </w:rPr>
         <w:t xml:space="preserve">” </w:t>
       </w:r>
@@ -21032,6 +21042,7 @@
           <w:rFonts w:cs="Arial"/>
           <w:sz w:val="20"/>
           <w:szCs w:val="20"/>
+          <w:highlight w:val="green"/>
         </w:rPr>
       </w:pPr>
       <w:r>
@@ -21039,6 +21050,7 @@
           <w:rFonts w:cs="Arial"/>
           <w:sz w:val="20"/>
           <w:szCs w:val="20"/>
+          <w:highlight w:val="green"/>
         </w:rPr>
         <w:t>Diligenciar la hoja “</w:t>
       </w:r>
@@ -21047,6 +21059,7 @@
           <w:rFonts w:cs="Arial"/>
           <w:sz w:val="20"/>
           <w:szCs w:val="20"/>
+          <w:highlight w:val="green"/>
           <w:lang w:eastAsia="es-CO"/>
         </w:rPr>
         <w:t xml:space="preserve">Salidas de Ahorro </w:t>
@@ -21056,6 +21069,7 @@
           <w:rFonts w:cs="Arial"/>
           <w:sz w:val="20"/>
           <w:szCs w:val="20"/>
+          <w:highlight w:val="green"/>
           <w:lang w:eastAsia="es-CO"/>
         </w:rPr>
         <w:t>Permanente</w:t>
@@ -21065,6 +21079,7 @@
           <w:rFonts w:cs="Arial"/>
           <w:sz w:val="20"/>
           <w:szCs w:val="20"/>
+          <w:highlight w:val="green"/>
         </w:rPr>
         <w:t xml:space="preserve">” </w:t>
       </w:r>
@@ -22481,7 +22496,7 @@
         <v:path o:extrusionok="f" gradientshapeok="t" o:connecttype="rect"/>
         <o:lock v:ext="edit" aspectratio="t"/>
       </v:shapetype>
-      <v:shape id="_x0000_i1043" type="#_x0000_t75" style="width:11.4pt;height:11.4pt" o:bullet="t">
+      <v:shape id="_x0000_i1050" type="#_x0000_t75" style="width:11.25pt;height:11.25pt" o:bullet="t">
         <v:imagedata r:id="rId1" o:title="msoCAD1"/>
       </v:shape>
     </w:pict>

</xml_diff>